<commit_message>
retro 3 hecha y retro 2 vuelto a subir
</commit_message>
<xml_diff>
--- a/RESTROSPECTIVAS/retrospectiva_sprint3.docx
+++ b/RESTROSPECTIVAS/retrospectiva_sprint3.docx
@@ -1,16 +1,24 @@
 
 <file path=word/document.xml><?xml version="1.0" encoding="utf-8"?>
-<w:document xmlns:wpc="http://schemas.microsoft.com/office/word/2010/wordprocessingCanvas" xmlns:cx="http://schemas.microsoft.com/office/drawing/2014/chartex" xmlns:cx1="http://schemas.microsoft.com/office/drawing/2015/9/8/chartex" xmlns:cx2="http://schemas.microsoft.com/office/drawing/2015/10/21/chartex" xmlns:cx3="http://schemas.microsoft.com/office/drawing/2016/5/9/chartex" xmlns:cx4="http://schemas.microsoft.com/office/drawing/2016/5/10/chartex" xmlns:cx5="http://schemas.microsoft.com/office/drawing/2016/5/11/chartex" xmlns:cx6="http://schemas.microsoft.com/office/drawing/2016/5/12/chartex" xmlns:cx7="http://schemas.microsoft.com/office/drawing/2016/5/13/chartex" xmlns:cx8="http://schemas.microsoft.com/office/drawing/2016/5/14/chartex" xmlns:mc="http://schemas.openxmlformats.org/markup-compatibility/2006" xmlns:aink="http://schemas.microsoft.com/office/drawing/2016/ink" xmlns:am3d="http://schemas.microsoft.com/office/drawing/2017/model3d" xmlns:o="urn:schemas-microsoft-com:office:office" xmlns:r="http://schemas.openxmlformats.org/officeDocument/2006/relationships" xmlns:m="http://schemas.openxmlformats.org/officeDocument/2006/math" xmlns:v="urn:schemas-microsoft-com:vml" xmlns:wp14="http://schemas.microsoft.com/office/word/2010/wordprocessingDrawing" xmlns:wp="http://schemas.openxmlformats.org/drawingml/2006/wordprocessingDrawing" xmlns:w10="urn:schemas-microsoft-com:office:word" xmlns:w="http://schemas.openxmlformats.org/wordprocessingml/2006/main" xmlns:w14="http://schemas.microsoft.com/office/word/2010/wordml" xmlns:w15="http://schemas.microsoft.com/office/word/2012/wordml" xmlns:w16cid="http://schemas.microsoft.com/office/word/2016/wordml/cid" xmlns:w16se="http://schemas.microsoft.com/office/word/2015/wordml/symex" xmlns:wpg="http://schemas.microsoft.com/office/word/2010/wordprocessingGroup" xmlns:wpi="http://schemas.microsoft.com/office/word/2010/wordprocessingInk" xmlns:wne="http://schemas.microsoft.com/office/word/2006/wordml" xmlns:wps="http://schemas.microsoft.com/office/word/2010/wordprocessingShape" mc:Ignorable="w14 w15 w16se w16cid wp14">
+<w:document xmlns:o="urn:schemas-microsoft-com:office:office" xmlns:r="http://schemas.openxmlformats.org/officeDocument/2006/relationships" xmlns:v="urn:schemas-microsoft-com:vml" xmlns:w="http://schemas.openxmlformats.org/wordprocessingml/2006/main" xmlns:w10="urn:schemas-microsoft-com:office:word" xmlns:wp="http://schemas.openxmlformats.org/drawingml/2006/wordprocessingDrawing" xmlns:wps="http://schemas.microsoft.com/office/word/2010/wordprocessingShape" xmlns:wpg="http://schemas.microsoft.com/office/word/2010/wordprocessingGroup" xmlns:mc="http://schemas.openxmlformats.org/markup-compatibility/2006" xmlns:wp14="http://schemas.microsoft.com/office/word/2010/wordprocessingDrawing" xmlns:w14="http://schemas.microsoft.com/office/word/2010/wordml" mc:Ignorable="w14 wp14">
   <w:body>
     <w:tbl>
       <w:tblPr>
         <w:tblStyle w:val="Tablanormal5"/>
         <w:tblW w:w="15735" w:type="dxa"/>
+        <w:jc w:val="left"/>
+        <w:tblInd w:w="0" w:type="dxa"/>
         <w:tblBorders>
           <w:bottom w:val="single" w:sz="4" w:space="0" w:color="7F7F7F"/>
           <w:insideH w:val="single" w:sz="4" w:space="0" w:color="7F7F7F"/>
         </w:tblBorders>
-        <w:tblLook w:val="04A0" w:firstRow="1" w:lastRow="0" w:firstColumn="1" w:lastColumn="0" w:noHBand="0" w:noVBand="1"/>
+        <w:tblCellMar>
+          <w:top w:w="0" w:type="dxa"/>
+          <w:left w:w="108" w:type="dxa"/>
+          <w:bottom w:w="0" w:type="dxa"/>
+          <w:right w:w="108" w:type="dxa"/>
+        </w:tblCellMar>
+        <w:tblLook w:noVBand="1" w:val="04a0" w:noHBand="0" w:lastColumn="0" w:firstColumn="1" w:lastRow="0" w:firstRow="1"/>
       </w:tblPr>
       <w:tblGrid>
         <w:gridCol w:w="1984"/>
@@ -23,23 +31,29 @@
         </w:trPr>
         <w:tc>
           <w:tcPr>
+            <w:tcW w:w="1984" w:type="dxa"/>
             <w:cnfStyle w:val="001000000100" w:firstRow="0" w:lastRow="0" w:firstColumn="1" w:lastColumn="0" w:oddVBand="0" w:evenVBand="0" w:oddHBand="0" w:evenHBand="0" w:firstRowFirstColumn="1" w:firstRowLastColumn="0" w:lastRowFirstColumn="0" w:lastRowLastColumn="0"/>
-            <w:tcW w:w="1984" w:type="dxa"/>
             <w:tcBorders>
               <w:bottom w:val="single" w:sz="4" w:space="0" w:color="7F7F7F"/>
+              <w:insideH w:val="single" w:sz="4" w:space="0" w:color="7F7F7F"/>
             </w:tcBorders>
+            <w:shd w:color="auto" w:fill="FFFFFF" w:themeFill="background1" w:val="clear"/>
           </w:tcPr>
           <w:p>
             <w:pPr>
-              <w:spacing w:after="0" w:line="240" w:lineRule="auto"/>
+              <w:pStyle w:val="Normal"/>
+              <w:spacing w:lineRule="auto" w:line="240" w:before="0" w:after="0"/>
+              <w:jc w:val="right"/>
               <w:rPr>
                 <w:iCs/>
               </w:rPr>
             </w:pPr>
             <w:r>
               <w:rPr>
-                <w:rFonts w:ascii="Calibri Light" w:hAnsi="Calibri Light"/>
+                <w:rFonts w:eastAsia="" w:cs="" w:cstheme="majorBidi" w:eastAsiaTheme="majorEastAsia" w:ascii="Calibri Light" w:hAnsi="Calibri Light"/>
+                <w:i/>
                 <w:iCs/>
+                <w:sz w:val="26"/>
               </w:rPr>
               <w:t>INTEGRANTES</w:t>
             </w:r>
@@ -50,11 +64,14 @@
             <w:tcW w:w="7938" w:type="dxa"/>
             <w:tcBorders>
               <w:bottom w:val="single" w:sz="4" w:space="0" w:color="7F7F7F"/>
+              <w:insideH w:val="single" w:sz="4" w:space="0" w:color="7F7F7F"/>
             </w:tcBorders>
+            <w:shd w:color="auto" w:fill="FFFFFF" w:themeFill="background1" w:val="clear"/>
           </w:tcPr>
           <w:p>
             <w:pPr>
-              <w:spacing w:after="0" w:line="240" w:lineRule="auto"/>
+              <w:pStyle w:val="Normal"/>
+              <w:spacing w:lineRule="auto" w:line="240" w:before="0" w:after="0"/>
               <w:cnfStyle w:val="100000000000" w:firstRow="1" w:lastRow="0" w:firstColumn="0" w:lastColumn="0" w:oddVBand="0" w:evenVBand="0" w:oddHBand="0" w:evenHBand="0" w:firstRowFirstColumn="0" w:firstRowLastColumn="0" w:lastRowFirstColumn="0" w:lastRowLastColumn="0"/>
               <w:rPr>
                 <w:iCs/>
@@ -62,8 +79,10 @@
             </w:pPr>
             <w:r>
               <w:rPr>
-                <w:rFonts w:ascii="Calibri Light" w:hAnsi="Calibri Light"/>
+                <w:rFonts w:eastAsia="" w:cs="" w:cstheme="majorBidi" w:eastAsiaTheme="majorEastAsia" w:ascii="Calibri Light" w:hAnsi="Calibri Light"/>
+                <w:i/>
                 <w:iCs/>
+                <w:sz w:val="26"/>
               </w:rPr>
               <w:t>DIFICULTAD ENCONTRADA</w:t>
             </w:r>
@@ -74,11 +93,14 @@
             <w:tcW w:w="5813" w:type="dxa"/>
             <w:tcBorders>
               <w:bottom w:val="single" w:sz="4" w:space="0" w:color="7F7F7F"/>
+              <w:insideH w:val="single" w:sz="4" w:space="0" w:color="7F7F7F"/>
             </w:tcBorders>
+            <w:shd w:color="auto" w:fill="FFFFFF" w:themeFill="background1" w:val="clear"/>
           </w:tcPr>
           <w:p>
             <w:pPr>
-              <w:spacing w:after="0" w:line="240" w:lineRule="auto"/>
+              <w:pStyle w:val="Normal"/>
+              <w:spacing w:lineRule="auto" w:line="240" w:before="0" w:after="0"/>
               <w:cnfStyle w:val="100000000000" w:firstRow="1" w:lastRow="0" w:firstColumn="0" w:lastColumn="0" w:oddVBand="0" w:evenVBand="0" w:oddHBand="0" w:evenHBand="0" w:firstRowFirstColumn="0" w:firstRowLastColumn="0" w:lastRowFirstColumn="0" w:lastRowLastColumn="0"/>
               <w:rPr>
                 <w:iCs/>
@@ -86,8 +108,10 @@
             </w:pPr>
             <w:r>
               <w:rPr>
-                <w:rFonts w:ascii="Calibri Light" w:hAnsi="Calibri Light"/>
+                <w:rFonts w:eastAsia="" w:cs="" w:cstheme="majorBidi" w:eastAsiaTheme="majorEastAsia" w:ascii="Calibri Light" w:hAnsi="Calibri Light"/>
+                <w:i/>
                 <w:iCs/>
+                <w:sz w:val="26"/>
               </w:rPr>
               <w:t>SOLUCION APORTADA</w:t>
             </w:r>
@@ -96,28 +120,37 @@
       </w:tr>
       <w:tr>
         <w:trPr>
+          <w:trHeight w:val="1647" w:hRule="atLeast"/>
           <w:cnfStyle w:val="000000100000" w:firstRow="0" w:lastRow="0" w:firstColumn="0" w:lastColumn="0" w:oddVBand="0" w:evenVBand="0" w:oddHBand="1" w:evenHBand="0" w:firstRowFirstColumn="0" w:firstRowLastColumn="0" w:lastRowFirstColumn="0" w:lastRowLastColumn="0"/>
-          <w:trHeight w:val="1647"/>
         </w:trPr>
         <w:tc>
           <w:tcPr>
+            <w:tcW w:w="1984" w:type="dxa"/>
             <w:cnfStyle w:val="001000000000" w:firstRow="0" w:lastRow="0" w:firstColumn="1" w:lastColumn="0" w:oddVBand="0" w:evenVBand="0" w:oddHBand="0" w:evenHBand="0" w:firstRowFirstColumn="0" w:firstRowLastColumn="0" w:lastRowFirstColumn="0" w:lastRowLastColumn="0"/>
-            <w:tcW w:w="1984" w:type="dxa"/>
             <w:tcBorders>
+              <w:top w:val="single" w:sz="4" w:space="0" w:color="7F7F7F"/>
+              <w:bottom w:val="single" w:sz="4" w:space="0" w:color="7F7F7F"/>
               <w:right w:val="single" w:sz="4" w:space="0" w:color="7F7F7F"/>
+              <w:insideH w:val="single" w:sz="4" w:space="0" w:color="7F7F7F"/>
+              <w:insideV w:val="single" w:sz="4" w:space="0" w:color="7F7F7F"/>
             </w:tcBorders>
+            <w:shd w:color="auto" w:fill="FFFFFF" w:themeFill="background1" w:val="clear"/>
           </w:tcPr>
           <w:p>
             <w:pPr>
-              <w:spacing w:after="0" w:line="240" w:lineRule="auto"/>
+              <w:pStyle w:val="Normal"/>
+              <w:spacing w:lineRule="auto" w:line="240" w:before="0" w:after="0"/>
+              <w:jc w:val="right"/>
               <w:rPr>
                 <w:iCs/>
               </w:rPr>
             </w:pPr>
             <w:r>
               <w:rPr>
-                <w:rFonts w:ascii="Calibri Light" w:hAnsi="Calibri Light"/>
+                <w:rFonts w:eastAsia="" w:cs="" w:cstheme="majorBidi" w:eastAsiaTheme="majorEastAsia" w:ascii="Calibri Light" w:hAnsi="Calibri Light"/>
+                <w:i/>
                 <w:iCs/>
+                <w:sz w:val="26"/>
               </w:rPr>
               <w:t>JORDI MARTINEZ</w:t>
             </w:r>
@@ -126,48 +159,84 @@
         <w:tc>
           <w:tcPr>
             <w:tcW w:w="7938" w:type="dxa"/>
+            <w:tcBorders>
+              <w:top w:val="single" w:sz="4" w:space="0" w:color="7F7F7F"/>
+              <w:bottom w:val="single" w:sz="4" w:space="0" w:color="7F7F7F"/>
+              <w:insideH w:val="single" w:sz="4" w:space="0" w:color="7F7F7F"/>
+            </w:tcBorders>
+            <w:shd w:color="auto" w:fill="F2F2F2" w:themeFill="background1" w:themeFillShade="f2" w:val="clear"/>
           </w:tcPr>
           <w:p>
             <w:pPr>
-              <w:spacing w:after="0" w:line="240" w:lineRule="auto"/>
+              <w:pStyle w:val="Normal"/>
+              <w:spacing w:lineRule="auto" w:line="240" w:before="0" w:after="0"/>
               <w:jc w:val="both"/>
               <w:cnfStyle w:val="000000100000" w:firstRow="0" w:lastRow="0" w:firstColumn="0" w:lastColumn="0" w:oddVBand="0" w:evenVBand="0" w:oddHBand="1" w:evenHBand="0" w:firstRowFirstColumn="0" w:firstRowLastColumn="0" w:lastRowFirstColumn="0" w:lastRowLastColumn="0"/>
+              <w:rPr/>
             </w:pPr>
+            <w:r>
+              <w:rPr/>
+              <w:t>Al pasar al tercer sprint, me he encontrado que tenia alguna cosa harcodeada, y eso ha hecho que no pueda avanzar tan rápido como hubiese querido a la hora de desarrollar en el tercer sprint.</w:t>
+            </w:r>
           </w:p>
         </w:tc>
         <w:tc>
           <w:tcPr>
             <w:tcW w:w="5813" w:type="dxa"/>
+            <w:tcBorders>
+              <w:top w:val="single" w:sz="4" w:space="0" w:color="7F7F7F"/>
+              <w:bottom w:val="single" w:sz="4" w:space="0" w:color="7F7F7F"/>
+              <w:insideH w:val="single" w:sz="4" w:space="0" w:color="7F7F7F"/>
+            </w:tcBorders>
+            <w:shd w:color="auto" w:fill="F2F2F2" w:themeFill="background1" w:themeFillShade="f2" w:val="clear"/>
           </w:tcPr>
           <w:p>
             <w:pPr>
-              <w:spacing w:after="0" w:line="240" w:lineRule="auto"/>
+              <w:pStyle w:val="Normal"/>
+              <w:spacing w:lineRule="auto" w:line="240" w:before="0" w:after="0"/>
               <w:jc w:val="both"/>
               <w:cnfStyle w:val="000000100000" w:firstRow="0" w:lastRow="0" w:firstColumn="0" w:lastColumn="0" w:oddVBand="0" w:evenVBand="0" w:oddHBand="1" w:evenHBand="0" w:firstRowFirstColumn="0" w:firstRowLastColumn="0" w:lastRowFirstColumn="0" w:lastRowLastColumn="0"/>
+              <w:rPr>
+                <w:u w:val="single"/>
+              </w:rPr>
             </w:pPr>
+            <w:r>
+              <w:rPr/>
+              <w:t>Se podría solucionar tardando mas en hacer un código que se adapte a cualquier otro proyecto, para así hacerlo dinámico y a la hora de avanzar, sea mas fácil y mas productivo</w:t>
+            </w:r>
           </w:p>
         </w:tc>
       </w:tr>
       <w:tr>
+        <w:trPr/>
         <w:tc>
           <w:tcPr>
+            <w:tcW w:w="1984" w:type="dxa"/>
             <w:cnfStyle w:val="001000000000" w:firstRow="0" w:lastRow="0" w:firstColumn="1" w:lastColumn="0" w:oddVBand="0" w:evenVBand="0" w:oddHBand="0" w:evenHBand="0" w:firstRowFirstColumn="0" w:firstRowLastColumn="0" w:lastRowFirstColumn="0" w:lastRowLastColumn="0"/>
-            <w:tcW w:w="1984" w:type="dxa"/>
             <w:tcBorders>
+              <w:top w:val="single" w:sz="4" w:space="0" w:color="7F7F7F"/>
+              <w:bottom w:val="single" w:sz="4" w:space="0" w:color="7F7F7F"/>
               <w:right w:val="single" w:sz="4" w:space="0" w:color="7F7F7F"/>
+              <w:insideH w:val="single" w:sz="4" w:space="0" w:color="7F7F7F"/>
+              <w:insideV w:val="single" w:sz="4" w:space="0" w:color="7F7F7F"/>
             </w:tcBorders>
+            <w:shd w:color="auto" w:fill="FFFFFF" w:themeFill="background1" w:val="clear"/>
           </w:tcPr>
           <w:p>
             <w:pPr>
-              <w:spacing w:after="0" w:line="240" w:lineRule="auto"/>
+              <w:pStyle w:val="Normal"/>
+              <w:spacing w:lineRule="auto" w:line="240" w:before="0" w:after="0"/>
+              <w:jc w:val="right"/>
               <w:rPr>
                 <w:iCs/>
               </w:rPr>
             </w:pPr>
             <w:r>
               <w:rPr>
-                <w:rFonts w:ascii="Calibri Light" w:hAnsi="Calibri Light"/>
+                <w:rFonts w:eastAsia="" w:cs="" w:cstheme="majorBidi" w:eastAsiaTheme="majorEastAsia" w:ascii="Calibri Light" w:hAnsi="Calibri Light"/>
+                <w:i/>
                 <w:iCs/>
+                <w:sz w:val="26"/>
               </w:rPr>
               <w:t>JESUS SOTO</w:t>
             </w:r>
@@ -176,15 +245,23 @@
         <w:tc>
           <w:tcPr>
             <w:tcW w:w="7938" w:type="dxa"/>
-            <w:shd w:val="clear" w:color="auto" w:fill="auto"/>
+            <w:tcBorders>
+              <w:top w:val="single" w:sz="4" w:space="0" w:color="7F7F7F"/>
+              <w:bottom w:val="single" w:sz="4" w:space="0" w:color="7F7F7F"/>
+              <w:insideH w:val="single" w:sz="4" w:space="0" w:color="7F7F7F"/>
+            </w:tcBorders>
+            <w:shd w:fill="auto" w:val="clear"/>
           </w:tcPr>
           <w:p>
             <w:pPr>
-              <w:spacing w:after="0" w:line="240" w:lineRule="auto"/>
+              <w:pStyle w:val="Normal"/>
+              <w:spacing w:lineRule="auto" w:line="240" w:before="0" w:after="0"/>
               <w:jc w:val="both"/>
               <w:cnfStyle w:val="000000000000" w:firstRow="0" w:lastRow="0" w:firstColumn="0" w:lastColumn="0" w:oddVBand="0" w:evenVBand="0" w:oddHBand="0" w:evenHBand="0" w:firstRowFirstColumn="0" w:firstRowLastColumn="0" w:lastRowFirstColumn="0" w:lastRowLastColumn="0"/>
+              <w:rPr/>
             </w:pPr>
             <w:r>
+              <w:rPr/>
               <w:t>Los componentes creados siguen la lógica de la aplicación y no pueden ser usados en otra aplicación. El cambiarlos suponía modificar todo nuestro proyecto y no contábamos con tiempo suficiente.</w:t>
             </w:r>
           </w:p>
@@ -192,61 +269,90 @@
         <w:tc>
           <w:tcPr>
             <w:tcW w:w="5813" w:type="dxa"/>
-            <w:shd w:val="clear" w:color="auto" w:fill="auto"/>
+            <w:tcBorders>
+              <w:top w:val="single" w:sz="4" w:space="0" w:color="7F7F7F"/>
+              <w:bottom w:val="single" w:sz="4" w:space="0" w:color="7F7F7F"/>
+              <w:insideH w:val="single" w:sz="4" w:space="0" w:color="7F7F7F"/>
+            </w:tcBorders>
+            <w:shd w:fill="auto" w:val="clear"/>
           </w:tcPr>
           <w:p>
             <w:pPr>
-              <w:spacing w:after="0" w:line="240" w:lineRule="auto"/>
+              <w:pStyle w:val="Normal"/>
+              <w:spacing w:lineRule="auto" w:line="240" w:before="0" w:after="0"/>
               <w:jc w:val="both"/>
               <w:cnfStyle w:val="000000000000" w:firstRow="0" w:lastRow="0" w:firstColumn="0" w:lastColumn="0" w:oddVBand="0" w:evenVBand="0" w:oddHBand="0" w:evenHBand="0" w:firstRowFirstColumn="0" w:firstRowLastColumn="0" w:lastRowFirstColumn="0" w:lastRowLastColumn="0"/>
+              <w:rPr/>
             </w:pPr>
             <w:r>
+              <w:rPr/>
               <w:t>Antes de implementar el código en el proyecto sería bueno comprobar que se puede usar en otros entornos; con ello ahorraremos tiempo y líneas de código.</w:t>
             </w:r>
           </w:p>
         </w:tc>
       </w:tr>
     </w:tbl>
-    <w:p/>
     <w:p>
-      <w:bookmarkStart w:id="0" w:name="_GoBack"/>
-      <w:bookmarkEnd w:id="0"/>
+      <w:pPr>
+        <w:pStyle w:val="Normal"/>
+        <w:rPr/>
+      </w:pPr>
+      <w:r>
+        <w:rPr/>
+      </w:r>
+    </w:p>
+    <w:p>
+      <w:pPr>
+        <w:pStyle w:val="Normal"/>
+        <w:widowControl/>
+        <w:bidi w:val="0"/>
+        <w:spacing w:lineRule="auto" w:line="259" w:before="0" w:after="160"/>
+        <w:jc w:val="left"/>
+        <w:rPr/>
+      </w:pPr>
+      <w:r>
+        <w:rPr/>
+      </w:r>
     </w:p>
     <w:sectPr>
-      <w:pgSz w:w="16838" w:h="11906" w:orient="landscape"/>
-      <w:pgMar w:top="720" w:right="720" w:bottom="720" w:left="720" w:header="0" w:footer="0" w:gutter="0"/>
-      <w:cols w:space="720"/>
-      <w:formProt w:val="0"/>
-      <w:docGrid w:linePitch="360" w:charSpace="4096"/>
+      <w:type w:val="nextPage"/>
+      <w:pgSz w:orient="landscape" w:w="16838" w:h="11906"/>
+      <w:pgMar w:left="720" w:right="720" w:header="0" w:top="720" w:footer="0" w:bottom="720" w:gutter="0"/>
+      <w:pgNumType w:fmt="decimal"/>
+      <w:formProt w:val="false"/>
+      <w:textDirection w:val="lrTb"/>
+      <w:docGrid w:type="default" w:linePitch="360" w:charSpace="8192"/>
     </w:sectPr>
   </w:body>
 </w:document>
 </file>
 
 <file path=word/styles.xml><?xml version="1.0" encoding="utf-8"?>
-<w:styles xmlns:mc="http://schemas.openxmlformats.org/markup-compatibility/2006" xmlns:r="http://schemas.openxmlformats.org/officeDocument/2006/relationships" xmlns:w="http://schemas.openxmlformats.org/wordprocessingml/2006/main" xmlns:w14="http://schemas.microsoft.com/office/word/2010/wordml" xmlns:w15="http://schemas.microsoft.com/office/word/2012/wordml" xmlns:w16cid="http://schemas.microsoft.com/office/word/2016/wordml/cid" xmlns:w16se="http://schemas.microsoft.com/office/word/2015/wordml/symex" mc:Ignorable="w14 w15 w16se w16cid">
+<w:styles xmlns:w="http://schemas.openxmlformats.org/wordprocessingml/2006/main" xmlns:w14="http://schemas.microsoft.com/office/word/2010/wordml" xmlns:mc="http://schemas.openxmlformats.org/markup-compatibility/2006" mc:Ignorable="w14">
   <w:docDefaults>
     <w:rPrDefault>
       <w:rPr>
-        <w:rFonts w:asciiTheme="minorHAnsi" w:eastAsiaTheme="minorHAnsi" w:hAnsiTheme="minorHAnsi" w:cstheme="minorBidi"/>
+        <w:rFonts w:ascii="Calibri" w:hAnsi="Calibri" w:eastAsia="Calibri" w:cs="" w:asciiTheme="minorHAnsi" w:cstheme="minorBidi" w:eastAsiaTheme="minorHAnsi" w:hAnsiTheme="minorHAnsi"/>
         <w:sz w:val="22"/>
         <w:szCs w:val="22"/>
         <w:lang w:val="es-ES" w:eastAsia="en-US" w:bidi="ar-SA"/>
       </w:rPr>
     </w:rPrDefault>
-    <w:pPrDefault/>
+    <w:pPrDefault>
+      <w:pPr/>
+    </w:pPrDefault>
   </w:docDefaults>
   <w:latentStyles w:defLockedState="0" w:defUIPriority="99" w:defSemiHidden="0" w:defUnhideWhenUsed="0" w:defQFormat="0" w:count="375">
     <w:lsdException w:name="Normal" w:uiPriority="0" w:qFormat="1"/>
     <w:lsdException w:name="heading 1" w:uiPriority="9" w:qFormat="1"/>
-    <w:lsdException w:name="heading 2" w:semiHidden="1" w:uiPriority="9" w:unhideWhenUsed="1" w:qFormat="1"/>
-    <w:lsdException w:name="heading 3" w:semiHidden="1" w:uiPriority="9" w:unhideWhenUsed="1" w:qFormat="1"/>
-    <w:lsdException w:name="heading 4" w:semiHidden="1" w:uiPriority="9" w:unhideWhenUsed="1" w:qFormat="1"/>
-    <w:lsdException w:name="heading 5" w:semiHidden="1" w:uiPriority="9" w:unhideWhenUsed="1" w:qFormat="1"/>
-    <w:lsdException w:name="heading 6" w:semiHidden="1" w:uiPriority="9" w:unhideWhenUsed="1" w:qFormat="1"/>
-    <w:lsdException w:name="heading 7" w:semiHidden="1" w:uiPriority="9" w:unhideWhenUsed="1" w:qFormat="1"/>
-    <w:lsdException w:name="heading 8" w:semiHidden="1" w:uiPriority="9" w:unhideWhenUsed="1" w:qFormat="1"/>
-    <w:lsdException w:name="heading 9" w:semiHidden="1" w:uiPriority="9" w:unhideWhenUsed="1" w:qFormat="1"/>
+    <w:lsdException w:name="heading 2" w:uiPriority="9" w:semiHidden="1" w:unhideWhenUsed="1" w:qFormat="1"/>
+    <w:lsdException w:name="heading 3" w:uiPriority="9" w:semiHidden="1" w:unhideWhenUsed="1" w:qFormat="1"/>
+    <w:lsdException w:name="heading 4" w:uiPriority="9" w:semiHidden="1" w:unhideWhenUsed="1" w:qFormat="1"/>
+    <w:lsdException w:name="heading 5" w:uiPriority="9" w:semiHidden="1" w:unhideWhenUsed="1" w:qFormat="1"/>
+    <w:lsdException w:name="heading 6" w:uiPriority="9" w:semiHidden="1" w:unhideWhenUsed="1" w:qFormat="1"/>
+    <w:lsdException w:name="heading 7" w:uiPriority="9" w:semiHidden="1" w:unhideWhenUsed="1" w:qFormat="1"/>
+    <w:lsdException w:name="heading 8" w:uiPriority="9" w:semiHidden="1" w:unhideWhenUsed="1" w:qFormat="1"/>
+    <w:lsdException w:name="heading 9" w:uiPriority="9" w:semiHidden="1" w:unhideWhenUsed="1" w:qFormat="1"/>
     <w:lsdException w:name="index 1" w:semiHidden="1" w:unhideWhenUsed="1"/>
     <w:lsdException w:name="index 2" w:semiHidden="1" w:unhideWhenUsed="1"/>
     <w:lsdException w:name="index 3" w:semiHidden="1" w:unhideWhenUsed="1"/>
@@ -256,22 +362,22 @@
     <w:lsdException w:name="index 7" w:semiHidden="1" w:unhideWhenUsed="1"/>
     <w:lsdException w:name="index 8" w:semiHidden="1" w:unhideWhenUsed="1"/>
     <w:lsdException w:name="index 9" w:semiHidden="1" w:unhideWhenUsed="1"/>
-    <w:lsdException w:name="toc 1" w:semiHidden="1" w:uiPriority="39" w:unhideWhenUsed="1"/>
-    <w:lsdException w:name="toc 2" w:semiHidden="1" w:uiPriority="39" w:unhideWhenUsed="1"/>
-    <w:lsdException w:name="toc 3" w:semiHidden="1" w:uiPriority="39" w:unhideWhenUsed="1"/>
-    <w:lsdException w:name="toc 4" w:semiHidden="1" w:uiPriority="39" w:unhideWhenUsed="1"/>
-    <w:lsdException w:name="toc 5" w:semiHidden="1" w:uiPriority="39" w:unhideWhenUsed="1"/>
-    <w:lsdException w:name="toc 6" w:semiHidden="1" w:uiPriority="39" w:unhideWhenUsed="1"/>
-    <w:lsdException w:name="toc 7" w:semiHidden="1" w:uiPriority="39" w:unhideWhenUsed="1"/>
-    <w:lsdException w:name="toc 8" w:semiHidden="1" w:uiPriority="39" w:unhideWhenUsed="1"/>
-    <w:lsdException w:name="toc 9" w:semiHidden="1" w:uiPriority="39" w:unhideWhenUsed="1"/>
+    <w:lsdException w:name="toc 1" w:uiPriority="39" w:semiHidden="1" w:unhideWhenUsed="1"/>
+    <w:lsdException w:name="toc 2" w:uiPriority="39" w:semiHidden="1" w:unhideWhenUsed="1"/>
+    <w:lsdException w:name="toc 3" w:uiPriority="39" w:semiHidden="1" w:unhideWhenUsed="1"/>
+    <w:lsdException w:name="toc 4" w:uiPriority="39" w:semiHidden="1" w:unhideWhenUsed="1"/>
+    <w:lsdException w:name="toc 5" w:uiPriority="39" w:semiHidden="1" w:unhideWhenUsed="1"/>
+    <w:lsdException w:name="toc 6" w:uiPriority="39" w:semiHidden="1" w:unhideWhenUsed="1"/>
+    <w:lsdException w:name="toc 7" w:uiPriority="39" w:semiHidden="1" w:unhideWhenUsed="1"/>
+    <w:lsdException w:name="toc 8" w:uiPriority="39" w:semiHidden="1" w:unhideWhenUsed="1"/>
+    <w:lsdException w:name="toc 9" w:uiPriority="39" w:semiHidden="1" w:unhideWhenUsed="1"/>
     <w:lsdException w:name="Normal Indent" w:semiHidden="1" w:unhideWhenUsed="1"/>
     <w:lsdException w:name="footnote text" w:semiHidden="1" w:unhideWhenUsed="1"/>
     <w:lsdException w:name="annotation text" w:semiHidden="1" w:unhideWhenUsed="1"/>
     <w:lsdException w:name="header" w:semiHidden="1" w:unhideWhenUsed="1"/>
     <w:lsdException w:name="footer" w:semiHidden="1" w:unhideWhenUsed="1"/>
     <w:lsdException w:name="index heading" w:semiHidden="1" w:unhideWhenUsed="1"/>
-    <w:lsdException w:name="caption" w:semiHidden="1" w:uiPriority="35" w:unhideWhenUsed="1" w:qFormat="1"/>
+    <w:lsdException w:name="caption" w:uiPriority="35" w:semiHidden="1" w:unhideWhenUsed="1" w:qFormat="1"/>
     <w:lsdException w:name="table of figures" w:semiHidden="1" w:unhideWhenUsed="1"/>
     <w:lsdException w:name="envelope address" w:semiHidden="1" w:unhideWhenUsed="1"/>
     <w:lsdException w:name="envelope return" w:semiHidden="1" w:unhideWhenUsed="1"/>
@@ -302,7 +408,7 @@
     <w:lsdException w:name="Title" w:uiPriority="10" w:qFormat="1"/>
     <w:lsdException w:name="Closing" w:semiHidden="1" w:unhideWhenUsed="1"/>
     <w:lsdException w:name="Signature" w:semiHidden="1" w:unhideWhenUsed="1"/>
-    <w:lsdException w:name="Default Paragraph Font" w:semiHidden="1" w:uiPriority="1" w:unhideWhenUsed="1"/>
+    <w:lsdException w:name="Default Paragraph Font" w:uiPriority="1" w:semiHidden="1" w:unhideWhenUsed="1"/>
     <w:lsdException w:name="Body Text" w:semiHidden="1" w:unhideWhenUsed="1"/>
     <w:lsdException w:name="Body Text Indent" w:semiHidden="1" w:unhideWhenUsed="1"/>
     <w:lsdException w:name="List Continue" w:semiHidden="1" w:unhideWhenUsed="1"/>
@@ -499,8 +605,8 @@
     <w:lsdException w:name="Subtle Reference" w:uiPriority="31" w:qFormat="1"/>
     <w:lsdException w:name="Intense Reference" w:uiPriority="32" w:qFormat="1"/>
     <w:lsdException w:name="Book Title" w:uiPriority="33" w:qFormat="1"/>
-    <w:lsdException w:name="Bibliography" w:semiHidden="1" w:uiPriority="37" w:unhideWhenUsed="1"/>
-    <w:lsdException w:name="TOC Heading" w:semiHidden="1" w:uiPriority="39" w:unhideWhenUsed="1" w:qFormat="1"/>
+    <w:lsdException w:name="Bibliography" w:uiPriority="37" w:semiHidden="1" w:unhideWhenUsed="1"/>
+    <w:lsdException w:name="TOC Heading" w:uiPriority="39" w:semiHidden="1" w:unhideWhenUsed="1" w:qFormat="1"/>
     <w:lsdException w:name="Plain Table 1" w:uiPriority="41"/>
     <w:lsdException w:name="Plain Table 2" w:uiPriority="42"/>
     <w:lsdException w:name="Plain Table 3" w:uiPriority="43"/>
@@ -610,19 +716,127 @@
     <w:lsdException w:name="Hashtag" w:semiHidden="1" w:unhideWhenUsed="1"/>
     <w:lsdException w:name="Unresolved Mention" w:semiHidden="1" w:unhideWhenUsed="1"/>
   </w:latentStyles>
-  <w:style w:type="paragraph" w:default="1" w:styleId="Normal">
+  <w:style w:type="paragraph" w:styleId="Normal" w:default="1">
     <w:name w:val="Normal"/>
     <w:qFormat/>
-    <w:rsid w:val="004F1895"/>
+    <w:rsid w:val="004f1895"/>
     <w:pPr>
-      <w:spacing w:after="160" w:line="259" w:lineRule="auto"/>
+      <w:widowControl/>
+      <w:bidi w:val="0"/>
+      <w:spacing w:lineRule="auto" w:line="259" w:before="0" w:after="160"/>
+      <w:jc w:val="left"/>
     </w:pPr>
+    <w:rPr>
+      <w:rFonts w:ascii="Calibri" w:hAnsi="Calibri" w:eastAsia="Calibri" w:cs="" w:asciiTheme="minorHAnsi" w:cstheme="minorBidi" w:eastAsiaTheme="minorHAnsi" w:hAnsiTheme="minorHAnsi"/>
+      <w:color w:val="auto"/>
+      <w:kern w:val="0"/>
+      <w:sz w:val="22"/>
+      <w:szCs w:val="22"/>
+      <w:lang w:val="es-ES" w:eastAsia="en-US" w:bidi="ar-SA"/>
+    </w:rPr>
   </w:style>
-  <w:style w:type="character" w:default="1" w:styleId="Fuentedeprrafopredeter">
+  <w:style w:type="character" w:styleId="DefaultParagraphFont" w:default="1">
     <w:name w:val="Default Paragraph Font"/>
     <w:uiPriority w:val="1"/>
     <w:semiHidden/>
     <w:unhideWhenUsed/>
+    <w:qFormat/>
+    <w:rPr/>
+  </w:style>
+  <w:style w:type="paragraph" w:styleId="Ttulo">
+    <w:name w:val="Título"/>
+    <w:basedOn w:val="Normal"/>
+    <w:next w:val="Cuerpodetexto"/>
+    <w:qFormat/>
+    <w:pPr>
+      <w:keepNext w:val="true"/>
+      <w:spacing w:before="240" w:after="120"/>
+    </w:pPr>
+    <w:rPr>
+      <w:rFonts w:ascii="Liberation Sans" w:hAnsi="Liberation Sans" w:eastAsia="Noto Sans CJK SC Regular" w:cs="Lohit Devanagari"/>
+      <w:sz w:val="28"/>
+      <w:szCs w:val="28"/>
+    </w:rPr>
+  </w:style>
+  <w:style w:type="paragraph" w:styleId="Cuerpodetexto">
+    <w:name w:val="Body Text"/>
+    <w:basedOn w:val="Normal"/>
+    <w:pPr>
+      <w:spacing w:lineRule="auto" w:line="276" w:before="0" w:after="140"/>
+    </w:pPr>
+    <w:rPr/>
+  </w:style>
+  <w:style w:type="paragraph" w:styleId="Lista">
+    <w:name w:val="List"/>
+    <w:basedOn w:val="Cuerpodetexto"/>
+    <w:pPr/>
+    <w:rPr>
+      <w:rFonts w:cs="Lohit Devanagari"/>
+    </w:rPr>
+  </w:style>
+  <w:style w:type="paragraph" w:styleId="Leyenda">
+    <w:name w:val="Caption"/>
+    <w:basedOn w:val="Normal"/>
+    <w:qFormat/>
+    <w:pPr>
+      <w:suppressLineNumbers/>
+      <w:spacing w:before="120" w:after="120"/>
+    </w:pPr>
+    <w:rPr>
+      <w:rFonts w:cs="Lohit Devanagari"/>
+      <w:i/>
+      <w:iCs/>
+      <w:sz w:val="24"/>
+      <w:szCs w:val="24"/>
+    </w:rPr>
+  </w:style>
+  <w:style w:type="paragraph" w:styleId="Ndice" w:customStyle="1">
+    <w:name w:val="Índice"/>
+    <w:basedOn w:val="Normal"/>
+    <w:qFormat/>
+    <w:pPr>
+      <w:suppressLineNumbers/>
+    </w:pPr>
+    <w:rPr>
+      <w:rFonts w:cs="Lohit Devanagari"/>
+    </w:rPr>
+  </w:style>
+  <w:style w:type="paragraph" w:styleId="Ttulo1" w:customStyle="1">
+    <w:name w:val="Título1"/>
+    <w:basedOn w:val="Normal"/>
+    <w:qFormat/>
+    <w:pPr>
+      <w:keepNext w:val="true"/>
+      <w:spacing w:before="240" w:after="120"/>
+    </w:pPr>
+    <w:rPr>
+      <w:rFonts w:ascii="Liberation Sans" w:hAnsi="Liberation Sans" w:eastAsia="Noto Sans CJK SC Regular" w:cs="Lohit Devanagari"/>
+      <w:sz w:val="28"/>
+      <w:szCs w:val="28"/>
+    </w:rPr>
+  </w:style>
+  <w:style w:type="paragraph" w:styleId="Caption">
+    <w:name w:val="caption"/>
+    <w:basedOn w:val="Normal"/>
+    <w:qFormat/>
+    <w:pPr>
+      <w:suppressLineNumbers/>
+      <w:spacing w:before="120" w:after="120"/>
+    </w:pPr>
+    <w:rPr>
+      <w:rFonts w:cs="Lohit Devanagari"/>
+      <w:i/>
+      <w:iCs/>
+      <w:sz w:val="24"/>
+      <w:szCs w:val="24"/>
+    </w:rPr>
+  </w:style>
+  <w:style w:type="numbering" w:styleId="NoList" w:default="1">
+    <w:name w:val="No List"/>
+    <w:uiPriority w:val="99"/>
+    <w:semiHidden/>
+    <w:unhideWhenUsed/>
+    <w:qFormat/>
   </w:style>
   <w:style w:type="table" w:default="1" w:styleId="Tablanormal">
     <w:name w:val="Normal Table"/>
@@ -639,101 +853,39 @@
       </w:tblCellMar>
     </w:tblPr>
   </w:style>
-  <w:style w:type="numbering" w:default="1" w:styleId="Sinlista">
-    <w:name w:val="No List"/>
-    <w:uiPriority w:val="99"/>
-    <w:semiHidden/>
-    <w:unhideWhenUsed/>
-  </w:style>
-  <w:style w:type="paragraph" w:customStyle="1" w:styleId="Ttulo1">
-    <w:name w:val="Título1"/>
-    <w:basedOn w:val="Normal"/>
-    <w:next w:val="Textoindependiente"/>
-    <w:qFormat/>
-    <w:pPr>
-      <w:keepNext/>
-      <w:spacing w:before="240" w:after="120"/>
-    </w:pPr>
-    <w:rPr>
-      <w:rFonts w:ascii="Liberation Sans" w:eastAsia="Noto Sans CJK SC Regular" w:hAnsi="Liberation Sans" w:cs="Lohit Devanagari"/>
-      <w:sz w:val="28"/>
-      <w:szCs w:val="28"/>
-    </w:rPr>
-  </w:style>
-  <w:style w:type="paragraph" w:styleId="Textoindependiente">
-    <w:name w:val="Body Text"/>
-    <w:basedOn w:val="Normal"/>
-    <w:pPr>
-      <w:spacing w:after="140" w:line="276" w:lineRule="auto"/>
-    </w:pPr>
-  </w:style>
-  <w:style w:type="paragraph" w:styleId="Lista">
-    <w:name w:val="List"/>
-    <w:basedOn w:val="Textoindependiente"/>
-    <w:rPr>
-      <w:rFonts w:cs="Lohit Devanagari"/>
-    </w:rPr>
-  </w:style>
-  <w:style w:type="paragraph" w:styleId="Descripcin">
-    <w:name w:val="caption"/>
-    <w:basedOn w:val="Normal"/>
-    <w:qFormat/>
-    <w:pPr>
-      <w:suppressLineNumbers/>
-      <w:spacing w:before="120" w:after="120"/>
-    </w:pPr>
-    <w:rPr>
-      <w:rFonts w:cs="Lohit Devanagari"/>
-      <w:i/>
-      <w:iCs/>
-      <w:sz w:val="24"/>
-      <w:szCs w:val="24"/>
-    </w:rPr>
-  </w:style>
-  <w:style w:type="paragraph" w:customStyle="1" w:styleId="ndice">
-    <w:name w:val="Índice"/>
-    <w:basedOn w:val="Normal"/>
-    <w:qFormat/>
-    <w:pPr>
-      <w:suppressLineNumbers/>
-    </w:pPr>
-    <w:rPr>
-      <w:rFonts w:cs="Lohit Devanagari"/>
-    </w:rPr>
-  </w:style>
   <w:style w:type="table" w:styleId="Tablanormal5">
     <w:name w:val="Plain Table 5"/>
     <w:basedOn w:val="Tablanormal"/>
     <w:uiPriority w:val="45"/>
-    <w:rsid w:val="004F1895"/>
+    <w:rsid w:val="004f1895"/>
     <w:tblPr>
       <w:tblStyleRowBandSize w:val="1"/>
       <w:tblStyleColBandSize w:val="1"/>
     </w:tblPr>
     <w:tblStylePr w:type="firstRow">
       <w:rPr>
-        <w:rFonts w:asciiTheme="majorHAnsi" w:eastAsiaTheme="majorEastAsia" w:hAnsiTheme="majorHAnsi" w:cstheme="majorBidi"/>
+        <w:rFonts w:asciiTheme="majorHAnsi" w:hAnsiTheme="majorHAnsi" w:eastAsiaTheme="majorEastAsia" w:cstheme="majorBidi"/>
         <w:i/>
         <w:sz w:val="26"/>
       </w:rPr>
       <w:tblPr/>
       <w:tcPr>
         <w:tcBorders>
-          <w:bottom w:val="single" w:sz="4" w:space="0" w:color="000000" w:themeColor="text1"/>
+          <w:bottom w:val="single" w:color="000000" w:themeColor="text1" w:sz="4" w:space="0"/>
         </w:tcBorders>
         <w:shd w:val="clear" w:color="auto" w:fill="FFFFFF" w:themeFill="background1"/>
       </w:tcPr>
     </w:tblStylePr>
     <w:tblStylePr w:type="lastRow">
       <w:rPr>
-        <w:rFonts w:asciiTheme="majorHAnsi" w:eastAsiaTheme="majorEastAsia" w:hAnsiTheme="majorHAnsi" w:cstheme="majorBidi"/>
+        <w:rFonts w:asciiTheme="majorHAnsi" w:hAnsiTheme="majorHAnsi" w:eastAsiaTheme="majorEastAsia" w:cstheme="majorBidi"/>
         <w:i/>
         <w:sz w:val="26"/>
       </w:rPr>
       <w:tblPr/>
       <w:tcPr>
         <w:tcBorders>
-          <w:top w:val="single" w:sz="4" w:space="0" w:color="000000" w:themeColor="text1"/>
+          <w:top w:val="single" w:color="000000" w:themeColor="text1" w:sz="4" w:space="0"/>
         </w:tcBorders>
         <w:shd w:val="clear" w:color="auto" w:fill="FFFFFF" w:themeFill="background1"/>
       </w:tcPr>
@@ -743,28 +895,28 @@
         <w:jc w:val="right"/>
       </w:pPr>
       <w:rPr>
-        <w:rFonts w:asciiTheme="majorHAnsi" w:eastAsiaTheme="majorEastAsia" w:hAnsiTheme="majorHAnsi" w:cstheme="majorBidi"/>
+        <w:rFonts w:asciiTheme="majorHAnsi" w:hAnsiTheme="majorHAnsi" w:eastAsiaTheme="majorEastAsia" w:cstheme="majorBidi"/>
         <w:i/>
         <w:sz w:val="26"/>
       </w:rPr>
       <w:tblPr/>
       <w:tcPr>
         <w:tcBorders>
-          <w:right w:val="single" w:sz="4" w:space="0" w:color="000000" w:themeColor="text1"/>
+          <w:right w:val="single" w:color="000000" w:themeColor="text1" w:sz="4" w:space="0"/>
         </w:tcBorders>
         <w:shd w:val="clear" w:color="auto" w:fill="FFFFFF" w:themeFill="background1"/>
       </w:tcPr>
     </w:tblStylePr>
     <w:tblStylePr w:type="lastCol">
       <w:rPr>
-        <w:rFonts w:asciiTheme="majorHAnsi" w:eastAsiaTheme="majorEastAsia" w:hAnsiTheme="majorHAnsi" w:cstheme="majorBidi"/>
+        <w:rFonts w:asciiTheme="majorHAnsi" w:hAnsiTheme="majorHAnsi" w:eastAsiaTheme="majorEastAsia" w:cstheme="majorBidi"/>
         <w:i/>
         <w:sz w:val="26"/>
       </w:rPr>
       <w:tblPr/>
       <w:tcPr>
         <w:tcBorders>
-          <w:left w:val="single" w:sz="4" w:space="0" w:color="000000" w:themeColor="text1"/>
+          <w:left w:val="single" w:color="000000" w:themeColor="text1" w:sz="4" w:space="0"/>
         </w:tcBorders>
         <w:shd w:val="clear" w:color="auto" w:fill="FFFFFF" w:themeFill="background1"/>
       </w:tcPr>
@@ -772,13 +924,13 @@
     <w:tblStylePr w:type="band1Vert">
       <w:tblPr/>
       <w:tcPr>
-        <w:shd w:val="clear" w:color="auto" w:fill="F2F2F2" w:themeFill="background1" w:themeFillShade="F2"/>
+        <w:shd w:val="clear" w:color="auto" w:fill="F2F2F2" w:themeFill="background1" w:themeFillShade="f2"/>
       </w:tcPr>
     </w:tblStylePr>
     <w:tblStylePr w:type="band1Horz">
       <w:tblPr/>
       <w:tcPr>
-        <w:shd w:val="clear" w:color="auto" w:fill="F2F2F2" w:themeFill="background1" w:themeFillShade="F2"/>
+        <w:shd w:val="clear" w:color="auto" w:fill="F2F2F2" w:themeFill="background1" w:themeFillShade="f2"/>
       </w:tcPr>
     </w:tblStylePr>
     <w:tblStylePr w:type="neCell">

</xml_diff>